<commit_message>
cyber UI overhaul, font color consistency, update CV(no italics)
</commit_message>
<xml_diff>
--- a/static/Alex-Santonastaso-CV.docx
+++ b/static/Alex-Santonastaso-CV.docx
@@ -100,29 +100,7 @@
             <w:u w:val="single"/>
             <w:lang w:val="es-ES"/>
           </w:rPr>
-          <w:t>santonasta</w:t>
-        </w:r>
-        <w:r>
-          <w:rPr>
-            <w:rFonts w:ascii="Garamond" w:eastAsia="Garamond" w:hAnsi="Garamond" w:cs="Garamond"/>
-            <w:color w:val="1155CC"/>
-            <w:sz w:val="22"/>
-            <w:szCs w:val="22"/>
-            <w:u w:val="single"/>
-            <w:lang w:val="es-ES"/>
-          </w:rPr>
-          <w:t>s</w:t>
-        </w:r>
-        <w:r>
-          <w:rPr>
-            <w:rFonts w:ascii="Garamond" w:eastAsia="Garamond" w:hAnsi="Garamond" w:cs="Garamond"/>
-            <w:color w:val="1155CC"/>
-            <w:sz w:val="22"/>
-            <w:szCs w:val="22"/>
-            <w:u w:val="single"/>
-            <w:lang w:val="es-ES"/>
-          </w:rPr>
-          <w:t>o.</w:t>
+          <w:t>santonastaso.</w:t>
         </w:r>
         <w:r>
           <w:rPr>
@@ -581,7 +559,7 @@
           <w:szCs w:val="22"/>
           <w:lang w:val="en-001"/>
         </w:rPr>
-        <w:t>Problem Solving, Team Collaboration, Effective Communication, Agile, Scrum, Bilingual (English &amp; Italian)</w:t>
+        <w:t>Problem Solving, Team Collaboration, Effective Communication</w:t>
       </w:r>
     </w:p>
     <w:p>
@@ -692,13 +670,13 @@
         </w:tabs>
         <w:rPr>
           <w:rFonts w:ascii="Garamond" w:eastAsia="Garamond" w:hAnsi="Garamond" w:cs="Garamond"/>
-          <w:i/>
-        </w:rPr>
-      </w:pPr>
-      <w:r>
-        <w:rPr>
-          <w:rFonts w:ascii="Garamond" w:eastAsia="Garamond" w:hAnsi="Garamond" w:cs="Garamond"/>
-          <w:i/>
+          <w:iCs/>
+        </w:rPr>
+      </w:pPr>
+      <w:r>
+        <w:rPr>
+          <w:rFonts w:ascii="Garamond" w:eastAsia="Garamond" w:hAnsi="Garamond" w:cs="Garamond"/>
+          <w:iCs/>
           <w:sz w:val="22"/>
           <w:szCs w:val="22"/>
         </w:rPr>
@@ -707,18 +685,11 @@
       <w:r>
         <w:rPr>
           <w:rFonts w:ascii="Garamond" w:eastAsia="Garamond" w:hAnsi="Garamond" w:cs="Garamond"/>
+          <w:iCs/>
           <w:sz w:val="22"/>
           <w:szCs w:val="22"/>
         </w:rPr>
         <w:tab/>
-      </w:r>
-      <w:r>
-        <w:rPr>
-          <w:rFonts w:ascii="Garamond" w:eastAsia="Garamond" w:hAnsi="Garamond" w:cs="Garamond"/>
-          <w:i/>
-          <w:sz w:val="22"/>
-          <w:szCs w:val="22"/>
-        </w:rPr>
         <w:t>Jun 2024 – Present</w:t>
       </w:r>
     </w:p>
@@ -1134,13 +1105,13 @@
         </w:tabs>
         <w:rPr>
           <w:rFonts w:ascii="Garamond" w:eastAsia="Garamond" w:hAnsi="Garamond" w:cs="Garamond"/>
-          <w:i/>
-        </w:rPr>
-      </w:pPr>
-      <w:r>
-        <w:rPr>
-          <w:rFonts w:ascii="Garamond" w:eastAsia="Garamond" w:hAnsi="Garamond" w:cs="Garamond"/>
-          <w:i/>
+          <w:iCs/>
+        </w:rPr>
+      </w:pPr>
+      <w:r>
+        <w:rPr>
+          <w:rFonts w:ascii="Garamond" w:eastAsia="Garamond" w:hAnsi="Garamond" w:cs="Garamond"/>
+          <w:iCs/>
           <w:sz w:val="22"/>
           <w:szCs w:val="22"/>
         </w:rPr>
@@ -1149,6 +1120,7 @@
       <w:r>
         <w:rPr>
           <w:rFonts w:ascii="Garamond" w:eastAsia="Garamond" w:hAnsi="Garamond" w:cs="Garamond"/>
+          <w:iCs/>
           <w:sz w:val="22"/>
           <w:szCs w:val="22"/>
         </w:rPr>
@@ -1157,7 +1129,7 @@
       <w:r>
         <w:rPr>
           <w:rFonts w:ascii="Garamond" w:eastAsia="Garamond" w:hAnsi="Garamond" w:cs="Garamond"/>
-          <w:i/>
+          <w:iCs/>
           <w:sz w:val="22"/>
           <w:szCs w:val="22"/>
         </w:rPr>
@@ -1166,7 +1138,7 @@
       <w:r>
         <w:rPr>
           <w:rFonts w:ascii="Garamond" w:eastAsia="Garamond" w:hAnsi="Garamond" w:cs="Garamond"/>
-          <w:i/>
+          <w:iCs/>
           <w:sz w:val="22"/>
           <w:szCs w:val="22"/>
         </w:rPr>
@@ -1175,7 +1147,7 @@
       <w:r>
         <w:rPr>
           <w:rFonts w:ascii="Garamond" w:eastAsia="Garamond" w:hAnsi="Garamond" w:cs="Garamond"/>
-          <w:i/>
+          <w:iCs/>
           <w:sz w:val="22"/>
           <w:szCs w:val="22"/>
         </w:rPr>
@@ -1184,7 +1156,7 @@
       <w:r>
         <w:rPr>
           <w:rFonts w:ascii="Garamond" w:eastAsia="Garamond" w:hAnsi="Garamond" w:cs="Garamond"/>
-          <w:i/>
+          <w:iCs/>
           <w:sz w:val="22"/>
           <w:szCs w:val="22"/>
         </w:rPr>
@@ -1193,7 +1165,7 @@
       <w:r>
         <w:rPr>
           <w:rFonts w:ascii="Garamond" w:eastAsia="Garamond" w:hAnsi="Garamond" w:cs="Garamond"/>
-          <w:i/>
+          <w:iCs/>
           <w:sz w:val="22"/>
           <w:szCs w:val="22"/>
         </w:rPr>
@@ -1887,7 +1859,7 @@
         </w:tabs>
         <w:rPr>
           <w:rFonts w:ascii="Garamond" w:eastAsia="Garamond" w:hAnsi="Garamond" w:cs="Garamond"/>
-          <w:i/>
+          <w:iCs/>
           <w:color w:val="404040"/>
           <w:sz w:val="22"/>
           <w:szCs w:val="22"/>
@@ -1896,24 +1868,17 @@
       <w:r>
         <w:rPr>
           <w:rFonts w:ascii="Garamond" w:eastAsia="Garamond" w:hAnsi="Garamond" w:cs="Garamond"/>
-          <w:i/>
-          <w:sz w:val="22"/>
-          <w:szCs w:val="22"/>
-        </w:rPr>
-        <w:t>Master of Science in Big Data Science with Machine Learning Systems</w:t>
-      </w:r>
-      <w:r>
-        <w:rPr>
-          <w:rFonts w:ascii="Garamond" w:eastAsia="Garamond" w:hAnsi="Garamond" w:cs="Garamond"/>
-          <w:sz w:val="22"/>
-          <w:szCs w:val="22"/>
-        </w:rPr>
-        <w:t xml:space="preserve">, </w:t>
-      </w:r>
-      <w:r>
-        <w:rPr>
-          <w:rFonts w:ascii="Garamond" w:eastAsia="Garamond" w:hAnsi="Garamond" w:cs="Garamond"/>
-          <w:b/>
+          <w:iCs/>
+          <w:sz w:val="22"/>
+          <w:szCs w:val="22"/>
+        </w:rPr>
+        <w:t xml:space="preserve">Master of Science in Big Data Science with Machine Learning Systems, </w:t>
+      </w:r>
+      <w:r>
+        <w:rPr>
+          <w:rFonts w:ascii="Garamond" w:eastAsia="Garamond" w:hAnsi="Garamond" w:cs="Garamond"/>
+          <w:b/>
+          <w:iCs/>
           <w:sz w:val="22"/>
           <w:szCs w:val="22"/>
         </w:rPr>
@@ -1922,18 +1887,11 @@
       <w:r>
         <w:rPr>
           <w:rFonts w:ascii="Garamond" w:eastAsia="Garamond" w:hAnsi="Garamond" w:cs="Garamond"/>
+          <w:iCs/>
           <w:sz w:val="22"/>
           <w:szCs w:val="22"/>
         </w:rPr>
         <w:tab/>
-      </w:r>
-      <w:r>
-        <w:rPr>
-          <w:rFonts w:ascii="Garamond" w:eastAsia="Garamond" w:hAnsi="Garamond" w:cs="Garamond"/>
-          <w:i/>
-          <w:sz w:val="22"/>
-          <w:szCs w:val="22"/>
-        </w:rPr>
         <w:t>Jan 2022 - Jan 2023</w:t>
       </w:r>
     </w:p>
@@ -1989,32 +1947,25 @@
         </w:tabs>
         <w:rPr>
           <w:rFonts w:ascii="Garamond" w:eastAsia="Garamond" w:hAnsi="Garamond" w:cs="Garamond"/>
-          <w:i/>
-          <w:sz w:val="22"/>
-          <w:szCs w:val="22"/>
-        </w:rPr>
-      </w:pPr>
-      <w:r>
-        <w:rPr>
-          <w:rFonts w:ascii="Garamond" w:eastAsia="Garamond" w:hAnsi="Garamond" w:cs="Garamond"/>
-          <w:i/>
-          <w:sz w:val="22"/>
-          <w:szCs w:val="22"/>
-        </w:rPr>
-        <w:t>Bachelor of Science in Computer Science</w:t>
-      </w:r>
-      <w:r>
-        <w:rPr>
-          <w:rFonts w:ascii="Garamond" w:eastAsia="Garamond" w:hAnsi="Garamond" w:cs="Garamond"/>
-          <w:sz w:val="22"/>
-          <w:szCs w:val="22"/>
-        </w:rPr>
-        <w:t xml:space="preserve">, </w:t>
-      </w:r>
-      <w:r>
-        <w:rPr>
-          <w:rFonts w:ascii="Garamond" w:eastAsia="Garamond" w:hAnsi="Garamond" w:cs="Garamond"/>
-          <w:b/>
+          <w:iCs/>
+          <w:sz w:val="22"/>
+          <w:szCs w:val="22"/>
+        </w:rPr>
+      </w:pPr>
+      <w:r>
+        <w:rPr>
+          <w:rFonts w:ascii="Garamond" w:eastAsia="Garamond" w:hAnsi="Garamond" w:cs="Garamond"/>
+          <w:iCs/>
+          <w:sz w:val="22"/>
+          <w:szCs w:val="22"/>
+        </w:rPr>
+        <w:t xml:space="preserve">Bachelor of Science in Computer Science, </w:t>
+      </w:r>
+      <w:r>
+        <w:rPr>
+          <w:rFonts w:ascii="Garamond" w:eastAsia="Garamond" w:hAnsi="Garamond" w:cs="Garamond"/>
+          <w:b/>
+          <w:iCs/>
           <w:sz w:val="22"/>
           <w:szCs w:val="22"/>
         </w:rPr>
@@ -2023,18 +1974,11 @@
       <w:r>
         <w:rPr>
           <w:rFonts w:ascii="Garamond" w:eastAsia="Garamond" w:hAnsi="Garamond" w:cs="Garamond"/>
+          <w:iCs/>
           <w:sz w:val="22"/>
           <w:szCs w:val="22"/>
         </w:rPr>
         <w:tab/>
-      </w:r>
-      <w:r>
-        <w:rPr>
-          <w:rFonts w:ascii="Garamond" w:eastAsia="Garamond" w:hAnsi="Garamond" w:cs="Garamond"/>
-          <w:i/>
-          <w:sz w:val="22"/>
-          <w:szCs w:val="22"/>
-        </w:rPr>
         <w:t>Sep 2018 - Sep 2021</w:t>
       </w:r>
     </w:p>

</xml_diff>

<commit_message>
updated CV August 2025
</commit_message>
<xml_diff>
--- a/static/Alex-Santonastaso-CV.docx
+++ b/static/Alex-Santonastaso-CV.docx
@@ -196,7 +196,49 @@
           <w:sz w:val="22"/>
           <w:szCs w:val="22"/>
         </w:rPr>
-        <w:t>Software Engineer with a background in Computer Science and Big Data Science. Experienced in building automation tools, data pipelines, and machine learning models using Python. I have a good understanding of APIs and cloud services, and I’m quick to learn new technologies on the job. I enjoy solving real world problems through efficient, maintainable code and collaborating to build great products and services.</w:t>
+        <w:t xml:space="preserve">Software Engineer specialising in backend development, automation, and cloud infrastructure. Experienced in building full-stack web applications, automation tools, and CI/CD pipelines using Python, </w:t>
+      </w:r>
+      <w:proofErr w:type="spellStart"/>
+      <w:r>
+        <w:rPr>
+          <w:rFonts w:ascii="Garamond" w:eastAsia="Garamond" w:hAnsi="Garamond" w:cs="Garamond"/>
+          <w:sz w:val="22"/>
+          <w:szCs w:val="22"/>
+        </w:rPr>
+        <w:t>FastAPI</w:t>
+      </w:r>
+      <w:proofErr w:type="spellEnd"/>
+      <w:r>
+        <w:rPr>
+          <w:rFonts w:ascii="Garamond" w:eastAsia="Garamond" w:hAnsi="Garamond" w:cs="Garamond"/>
+          <w:sz w:val="22"/>
+          <w:szCs w:val="22"/>
+        </w:rPr>
+        <w:t xml:space="preserve">, React, and AWS. </w:t>
+      </w:r>
+      <w:r>
+        <w:rPr>
+          <w:rFonts w:ascii="Garamond" w:eastAsia="Garamond" w:hAnsi="Garamond" w:cs="Garamond"/>
+          <w:sz w:val="22"/>
+          <w:szCs w:val="22"/>
+        </w:rPr>
+        <w:t>Quick to learn new technologies, I enjoy solving real</w:t>
+      </w:r>
+      <w:r>
+        <w:rPr>
+          <w:rFonts w:ascii="Garamond" w:eastAsia="Garamond" w:hAnsi="Garamond" w:cs="Garamond"/>
+          <w:sz w:val="22"/>
+          <w:szCs w:val="22"/>
+        </w:rPr>
+        <w:t xml:space="preserve"> </w:t>
+      </w:r>
+      <w:r>
+        <w:rPr>
+          <w:rFonts w:ascii="Garamond" w:eastAsia="Garamond" w:hAnsi="Garamond" w:cs="Garamond"/>
+          <w:sz w:val="22"/>
+          <w:szCs w:val="22"/>
+        </w:rPr>
+        <w:t>world problems through scalable, efficient, maintainable code and collaborating to deliver great products and services.</w:t>
       </w:r>
     </w:p>
     <w:p>
@@ -285,10 +327,10 @@
         </w:tabs>
         <w:rPr>
           <w:rFonts w:ascii="Garamond" w:eastAsia="Garamond" w:hAnsi="Garamond" w:cs="Garamond"/>
+          <w:b/>
           <w:bCs/>
           <w:sz w:val="22"/>
           <w:szCs w:val="22"/>
-          <w:lang w:val="en-001"/>
         </w:rPr>
       </w:pPr>
       <w:r>
@@ -298,9 +340,16 @@
           <w:bCs/>
           <w:sz w:val="22"/>
           <w:szCs w:val="22"/>
-          <w:lang w:val="en-001"/>
-        </w:rPr>
-        <w:t xml:space="preserve">Programming </w:t>
+        </w:rPr>
+        <w:t xml:space="preserve">Languages &amp; Tools: </w:t>
+      </w:r>
+      <w:r>
+        <w:rPr>
+          <w:rFonts w:ascii="Garamond" w:eastAsia="Garamond" w:hAnsi="Garamond" w:cs="Garamond"/>
+          <w:sz w:val="22"/>
+          <w:szCs w:val="22"/>
+        </w:rPr>
+        <w:t>Python, JavaScript, Java, SQL, Git</w:t>
       </w:r>
       <w:r>
         <w:rPr>
@@ -310,7 +359,52 @@
           <w:sz w:val="22"/>
           <w:szCs w:val="22"/>
         </w:rPr>
-        <w:t>Languages &amp; Tools</w:t>
+        <w:br/>
+        <w:t xml:space="preserve">Backend &amp; Automation: </w:t>
+      </w:r>
+      <w:proofErr w:type="spellStart"/>
+      <w:r>
+        <w:rPr>
+          <w:rFonts w:ascii="Garamond" w:eastAsia="Garamond" w:hAnsi="Garamond" w:cs="Garamond"/>
+          <w:sz w:val="22"/>
+          <w:szCs w:val="22"/>
+        </w:rPr>
+        <w:t>FastAPI</w:t>
+      </w:r>
+      <w:proofErr w:type="spellEnd"/>
+      <w:r>
+        <w:rPr>
+          <w:rFonts w:ascii="Garamond" w:eastAsia="Garamond" w:hAnsi="Garamond" w:cs="Garamond"/>
+          <w:sz w:val="22"/>
+          <w:szCs w:val="22"/>
+        </w:rPr>
+        <w:t xml:space="preserve">, Selenium, </w:t>
+      </w:r>
+      <w:proofErr w:type="spellStart"/>
+      <w:r>
+        <w:rPr>
+          <w:rFonts w:ascii="Garamond" w:eastAsia="Garamond" w:hAnsi="Garamond" w:cs="Garamond"/>
+          <w:sz w:val="22"/>
+          <w:szCs w:val="22"/>
+        </w:rPr>
+        <w:t>OpenPyXL</w:t>
+      </w:r>
+      <w:proofErr w:type="spellEnd"/>
+      <w:r>
+        <w:rPr>
+          <w:rFonts w:ascii="Garamond" w:eastAsia="Garamond" w:hAnsi="Garamond" w:cs="Garamond"/>
+          <w:sz w:val="22"/>
+          <w:szCs w:val="22"/>
+        </w:rPr>
+        <w:t>, Pandas, REST APIs, Email Automation</w:t>
+      </w:r>
+      <w:r>
+        <w:rPr>
+          <w:rFonts w:ascii="Garamond" w:eastAsia="Garamond" w:hAnsi="Garamond" w:cs="Garamond"/>
+          <w:sz w:val="22"/>
+          <w:szCs w:val="22"/>
+        </w:rPr>
+        <w:br/>
       </w:r>
       <w:r>
         <w:rPr>
@@ -319,10 +413,27 @@
           <w:bCs/>
           <w:sz w:val="22"/>
           <w:szCs w:val="22"/>
-          <w:lang w:val="en-001"/>
-        </w:rPr>
-        <w:t>:</w:t>
-      </w:r>
+        </w:rPr>
+        <w:t xml:space="preserve">Frontend &amp; Web: </w:t>
+      </w:r>
+      <w:r>
+        <w:rPr>
+          <w:rFonts w:ascii="Garamond" w:eastAsia="Garamond" w:hAnsi="Garamond" w:cs="Garamond"/>
+          <w:sz w:val="22"/>
+          <w:szCs w:val="22"/>
+        </w:rPr>
+        <w:t xml:space="preserve">React, HTML, CSS, </w:t>
+      </w:r>
+      <w:proofErr w:type="spellStart"/>
+      <w:r>
+        <w:rPr>
+          <w:rFonts w:ascii="Garamond" w:eastAsia="Garamond" w:hAnsi="Garamond" w:cs="Garamond"/>
+          <w:sz w:val="22"/>
+          <w:szCs w:val="22"/>
+        </w:rPr>
+        <w:t>TailwindCSS</w:t>
+      </w:r>
+      <w:proofErr w:type="spellEnd"/>
       <w:r>
         <w:rPr>
           <w:rFonts w:ascii="Garamond" w:eastAsia="Garamond" w:hAnsi="Garamond" w:cs="Garamond"/>
@@ -330,19 +441,36 @@
           <w:bCs/>
           <w:sz w:val="22"/>
           <w:szCs w:val="22"/>
-          <w:lang w:val="en-001"/>
-        </w:rPr>
-        <w:t xml:space="preserve"> </w:t>
-      </w:r>
-      <w:r>
-        <w:rPr>
-          <w:rFonts w:ascii="Garamond" w:eastAsia="Garamond" w:hAnsi="Garamond" w:cs="Garamond"/>
+        </w:rPr>
+        <w:br/>
+        <w:t xml:space="preserve">Cloud &amp; Infrastructure: </w:t>
+      </w:r>
+      <w:r>
+        <w:rPr>
+          <w:rFonts w:ascii="Garamond" w:eastAsia="Garamond" w:hAnsi="Garamond" w:cs="Garamond"/>
+          <w:sz w:val="22"/>
+          <w:szCs w:val="22"/>
+        </w:rPr>
+        <w:t>AWS, Terraform, Docker, GitHub Actions, CI/CD</w:t>
+      </w:r>
+      <w:r>
+        <w:rPr>
+          <w:rFonts w:ascii="Garamond" w:eastAsia="Garamond" w:hAnsi="Garamond" w:cs="Garamond"/>
+          <w:b/>
           <w:bCs/>
           <w:sz w:val="22"/>
           <w:szCs w:val="22"/>
-          <w:lang w:val="en-001"/>
-        </w:rPr>
-        <w:t>Python, Java, SQL, Git</w:t>
+        </w:rPr>
+        <w:br/>
+        <w:t xml:space="preserve">Soft Skills: </w:t>
+      </w:r>
+      <w:r>
+        <w:rPr>
+          <w:rFonts w:ascii="Garamond" w:eastAsia="Garamond" w:hAnsi="Garamond" w:cs="Garamond"/>
+          <w:sz w:val="22"/>
+          <w:szCs w:val="22"/>
+        </w:rPr>
+        <w:t>Problem Solving, Team Collaboration, Agile, Effective Communication</w:t>
       </w:r>
     </w:p>
     <w:p>
@@ -356,53 +484,11 @@
         <w:rPr>
           <w:rFonts w:ascii="Garamond" w:eastAsia="Garamond" w:hAnsi="Garamond" w:cs="Garamond"/>
           <w:b/>
-          <w:sz w:val="22"/>
-          <w:szCs w:val="22"/>
-          <w:lang w:val="en-001"/>
-        </w:rPr>
-      </w:pPr>
-      <w:r>
-        <w:rPr>
-          <w:rFonts w:ascii="Garamond" w:eastAsia="Garamond" w:hAnsi="Garamond" w:cs="Garamond"/>
-          <w:b/>
-          <w:sz w:val="22"/>
-          <w:szCs w:val="22"/>
-          <w:lang w:val="en-001"/>
-        </w:rPr>
-        <w:t xml:space="preserve">Backend &amp; Automation: </w:t>
-      </w:r>
-      <w:r>
-        <w:rPr>
-          <w:rFonts w:ascii="Garamond" w:eastAsia="Garamond" w:hAnsi="Garamond" w:cs="Garamond"/>
-          <w:bCs/>
-          <w:sz w:val="22"/>
-          <w:szCs w:val="22"/>
-          <w:lang w:val="en-001"/>
-        </w:rPr>
-        <w:t xml:space="preserve">Selenium, </w:t>
-      </w:r>
-      <w:proofErr w:type="spellStart"/>
-      <w:r>
-        <w:rPr>
-          <w:rFonts w:ascii="Garamond" w:eastAsia="Garamond" w:hAnsi="Garamond" w:cs="Garamond"/>
-          <w:bCs/>
-          <w:sz w:val="22"/>
-          <w:szCs w:val="22"/>
-          <w:lang w:val="en-001"/>
-        </w:rPr>
-        <w:t>OpenPyXL</w:t>
-      </w:r>
-      <w:proofErr w:type="spellEnd"/>
-      <w:r>
-        <w:rPr>
-          <w:rFonts w:ascii="Garamond" w:eastAsia="Garamond" w:hAnsi="Garamond" w:cs="Garamond"/>
-          <w:bCs/>
-          <w:sz w:val="22"/>
-          <w:szCs w:val="22"/>
-          <w:lang w:val="en-001"/>
-        </w:rPr>
-        <w:t>, Pandas, REST APIs, Email Automation (SMTP)</w:t>
-      </w:r>
+          <w:color w:val="404040"/>
+          <w:sz w:val="22"/>
+          <w:szCs w:val="22"/>
+        </w:rPr>
+      </w:pPr>
     </w:p>
     <w:p>
       <w:pPr>
@@ -414,181 +500,6 @@
         </w:tabs>
         <w:rPr>
           <w:rFonts w:ascii="Garamond" w:eastAsia="Garamond" w:hAnsi="Garamond" w:cs="Garamond"/>
-          <w:b/>
-          <w:bCs/>
-          <w:sz w:val="22"/>
-          <w:szCs w:val="22"/>
-          <w:lang w:val="en-001"/>
-        </w:rPr>
-      </w:pPr>
-      <w:r>
-        <w:rPr>
-          <w:rFonts w:ascii="Garamond" w:eastAsia="Garamond" w:hAnsi="Garamond" w:cs="Garamond"/>
-          <w:b/>
-          <w:bCs/>
-          <w:sz w:val="22"/>
-          <w:szCs w:val="22"/>
-          <w:lang w:val="en-001"/>
-        </w:rPr>
-        <w:t>Web &amp; Frontend</w:t>
-      </w:r>
-      <w:r>
-        <w:rPr>
-          <w:rFonts w:ascii="Garamond" w:eastAsia="Garamond" w:hAnsi="Garamond" w:cs="Garamond"/>
-          <w:b/>
-          <w:bCs/>
-          <w:sz w:val="22"/>
-          <w:szCs w:val="22"/>
-          <w:lang w:val="en-001"/>
-        </w:rPr>
-        <w:t xml:space="preserve">: </w:t>
-      </w:r>
-      <w:r>
-        <w:rPr>
-          <w:rFonts w:ascii="Garamond" w:eastAsia="Garamond" w:hAnsi="Garamond" w:cs="Garamond"/>
-          <w:sz w:val="22"/>
-          <w:szCs w:val="22"/>
-          <w:lang w:val="en-001"/>
-        </w:rPr>
-        <w:t>React, HTML, CSS</w:t>
-      </w:r>
-    </w:p>
-    <w:p>
-      <w:pPr>
-        <w:pBdr>
-          <w:bottom w:val="single" w:sz="6" w:space="1" w:color="000000"/>
-        </w:pBdr>
-        <w:tabs>
-          <w:tab w:val="left" w:pos="900"/>
-        </w:tabs>
-        <w:rPr>
-          <w:rFonts w:ascii="Garamond" w:eastAsia="Garamond" w:hAnsi="Garamond" w:cs="Garamond"/>
-          <w:b/>
-          <w:sz w:val="22"/>
-          <w:szCs w:val="22"/>
-          <w:lang w:val="en-001"/>
-        </w:rPr>
-      </w:pPr>
-      <w:r>
-        <w:rPr>
-          <w:rFonts w:ascii="Garamond" w:eastAsia="Garamond" w:hAnsi="Garamond" w:cs="Garamond"/>
-          <w:b/>
-          <w:bCs/>
-          <w:sz w:val="22"/>
-          <w:szCs w:val="22"/>
-          <w:lang w:val="en-001"/>
-        </w:rPr>
-        <w:t>Cloud &amp; DevOps:</w:t>
-      </w:r>
-      <w:r>
-        <w:rPr>
-          <w:rFonts w:ascii="Garamond" w:eastAsia="Garamond" w:hAnsi="Garamond" w:cs="Garamond"/>
-          <w:b/>
-          <w:bCs/>
-          <w:sz w:val="22"/>
-          <w:szCs w:val="22"/>
-          <w:lang w:val="en-001"/>
-        </w:rPr>
-        <w:t xml:space="preserve"> </w:t>
-      </w:r>
-      <w:r>
-        <w:rPr>
-          <w:rFonts w:ascii="Garamond" w:eastAsia="Garamond" w:hAnsi="Garamond" w:cs="Garamond"/>
-          <w:bCs/>
-          <w:sz w:val="22"/>
-          <w:szCs w:val="22"/>
-          <w:lang w:val="en-001"/>
-        </w:rPr>
-        <w:t>GitHub Actions, Docker, AWS</w:t>
-      </w:r>
-    </w:p>
-    <w:p>
-      <w:pPr>
-        <w:pBdr>
-          <w:bottom w:val="single" w:sz="6" w:space="1" w:color="000000"/>
-        </w:pBdr>
-        <w:tabs>
-          <w:tab w:val="left" w:pos="900"/>
-        </w:tabs>
-        <w:rPr>
-          <w:rFonts w:ascii="Garamond" w:eastAsia="Garamond" w:hAnsi="Garamond" w:cs="Garamond"/>
-          <w:bCs/>
-          <w:sz w:val="22"/>
-          <w:szCs w:val="22"/>
-          <w:lang w:val="en-001"/>
-        </w:rPr>
-      </w:pPr>
-      <w:r>
-        <w:rPr>
-          <w:rFonts w:ascii="Garamond" w:eastAsia="Garamond" w:hAnsi="Garamond" w:cs="Garamond"/>
-          <w:b/>
-          <w:bCs/>
-          <w:sz w:val="22"/>
-          <w:szCs w:val="22"/>
-          <w:lang w:val="en-001"/>
-        </w:rPr>
-        <w:t>Soft</w:t>
-      </w:r>
-      <w:r>
-        <w:rPr>
-          <w:rFonts w:ascii="Garamond" w:eastAsia="Garamond" w:hAnsi="Garamond" w:cs="Garamond"/>
-          <w:b/>
-          <w:bCs/>
-          <w:sz w:val="22"/>
-          <w:szCs w:val="22"/>
-          <w:lang w:val="en-001"/>
-        </w:rPr>
-        <w:t xml:space="preserve"> Skills:</w:t>
-      </w:r>
-      <w:r>
-        <w:rPr>
-          <w:rFonts w:ascii="Garamond" w:eastAsia="Garamond" w:hAnsi="Garamond" w:cs="Garamond"/>
-          <w:b/>
-          <w:bCs/>
-          <w:sz w:val="22"/>
-          <w:szCs w:val="22"/>
-          <w:lang w:val="en-001"/>
-        </w:rPr>
-        <w:t xml:space="preserve"> </w:t>
-      </w:r>
-      <w:r>
-        <w:rPr>
-          <w:rFonts w:ascii="Garamond" w:eastAsia="Garamond" w:hAnsi="Garamond" w:cs="Garamond"/>
-          <w:bCs/>
-          <w:sz w:val="22"/>
-          <w:szCs w:val="22"/>
-          <w:lang w:val="en-001"/>
-        </w:rPr>
-        <w:t>Problem Solving, Team Collaboration, Effective Communication</w:t>
-      </w:r>
-    </w:p>
-    <w:p>
-      <w:pPr>
-        <w:pBdr>
-          <w:bottom w:val="single" w:sz="6" w:space="1" w:color="000000"/>
-        </w:pBdr>
-        <w:tabs>
-          <w:tab w:val="left" w:pos="900"/>
-        </w:tabs>
-        <w:rPr>
-          <w:rFonts w:ascii="Garamond" w:eastAsia="Garamond" w:hAnsi="Garamond" w:cs="Garamond"/>
-          <w:b/>
-          <w:color w:val="404040"/>
-          <w:sz w:val="22"/>
-          <w:szCs w:val="22"/>
-        </w:rPr>
-      </w:pPr>
-    </w:p>
-    <w:p>
-      <w:pPr>
-        <w:pBdr>
-          <w:bottom w:val="single" w:sz="6" w:space="1" w:color="000000"/>
-        </w:pBdr>
-        <w:tabs>
-          <w:tab w:val="left" w:pos="900"/>
-        </w:tabs>
-        <w:rPr>
-          <w:rFonts w:ascii="Garamond" w:eastAsia="Garamond" w:hAnsi="Garamond" w:cs="Garamond"/>
         </w:rPr>
       </w:pPr>
       <w:r>
@@ -680,7 +591,7 @@
           <w:sz w:val="22"/>
           <w:szCs w:val="22"/>
         </w:rPr>
-        <w:t>Python Automation Engineer</w:t>
+        <w:t>Software Developer</w:t>
       </w:r>
       <w:r>
         <w:rPr>
@@ -718,7 +629,7 @@
           <w:sz w:val="22"/>
           <w:szCs w:val="22"/>
         </w:rPr>
-        <w:t>Built and deployed</w:t>
+        <w:t>Designed and implemented</w:t>
       </w:r>
       <w:r>
         <w:rPr>
@@ -728,15 +639,7 @@
           <w:sz w:val="22"/>
           <w:szCs w:val="22"/>
         </w:rPr>
-        <w:t xml:space="preserve"> multiple Python automation tools</w:t>
-      </w:r>
-      <w:r>
-        <w:rPr>
-          <w:rFonts w:ascii="Garamond" w:eastAsia="Garamond" w:hAnsi="Garamond" w:cs="Garamond"/>
-          <w:sz w:val="22"/>
-          <w:szCs w:val="22"/>
-        </w:rPr>
-        <w:t xml:space="preserve"> using Selenium and Pandas to eliminate repetitive admin tasks, </w:t>
+        <w:t xml:space="preserve"> </w:t>
       </w:r>
       <w:r>
         <w:rPr>
@@ -746,7 +649,7 @@
           <w:sz w:val="22"/>
           <w:szCs w:val="22"/>
         </w:rPr>
-        <w:t xml:space="preserve">reducing manual workload by over </w:t>
+        <w:t xml:space="preserve">an </w:t>
       </w:r>
       <w:r>
         <w:rPr>
@@ -756,7 +659,7 @@
           <w:sz w:val="22"/>
           <w:szCs w:val="22"/>
         </w:rPr>
-        <w:t>3</w:t>
+        <w:t xml:space="preserve">exam </w:t>
       </w:r>
       <w:r>
         <w:rPr>
@@ -766,15 +669,45 @@
           <w:sz w:val="22"/>
           <w:szCs w:val="22"/>
         </w:rPr>
-        <w:t>0 hours per week</w:t>
-      </w:r>
-      <w:r>
-        <w:rPr>
-          <w:rFonts w:ascii="Garamond" w:eastAsia="Garamond" w:hAnsi="Garamond" w:cs="Garamond"/>
-          <w:sz w:val="22"/>
-          <w:szCs w:val="22"/>
-        </w:rPr>
-        <w:t>.</w:t>
+        <w:t>result</w:t>
+      </w:r>
+      <w:r>
+        <w:rPr>
+          <w:rFonts w:ascii="Garamond" w:eastAsia="Garamond" w:hAnsi="Garamond" w:cs="Garamond"/>
+          <w:b/>
+          <w:bCs/>
+          <w:sz w:val="22"/>
+          <w:szCs w:val="22"/>
+        </w:rPr>
+        <w:t>s</w:t>
+      </w:r>
+      <w:r>
+        <w:rPr>
+          <w:rFonts w:ascii="Garamond" w:eastAsia="Garamond" w:hAnsi="Garamond" w:cs="Garamond"/>
+          <w:b/>
+          <w:bCs/>
+          <w:sz w:val="22"/>
+          <w:szCs w:val="22"/>
+        </w:rPr>
+        <w:t xml:space="preserve"> </w:t>
+      </w:r>
+      <w:r>
+        <w:rPr>
+          <w:rFonts w:ascii="Garamond" w:eastAsia="Garamond" w:hAnsi="Garamond" w:cs="Garamond"/>
+          <w:b/>
+          <w:bCs/>
+          <w:sz w:val="22"/>
+          <w:szCs w:val="22"/>
+        </w:rPr>
+        <w:t>system</w:t>
+      </w:r>
+      <w:r>
+        <w:rPr>
+          <w:rFonts w:ascii="Garamond" w:eastAsia="Garamond" w:hAnsi="Garamond" w:cs="Garamond"/>
+          <w:sz w:val="22"/>
+          <w:szCs w:val="22"/>
+        </w:rPr>
+        <w:t>, improving reporting speed, accuracy, and turnaround.</w:t>
       </w:r>
     </w:p>
     <w:p>
@@ -802,7 +735,15 @@
           <w:sz w:val="22"/>
           <w:szCs w:val="22"/>
         </w:rPr>
-        <w:t>Developed exam</w:t>
+        <w:t>Automated</w:t>
+      </w:r>
+      <w:r>
+        <w:rPr>
+          <w:rFonts w:ascii="Garamond" w:eastAsia="Garamond" w:hAnsi="Garamond" w:cs="Garamond"/>
+          <w:sz w:val="22"/>
+          <w:szCs w:val="22"/>
+        </w:rPr>
+        <w:t xml:space="preserve"> exam results </w:t>
       </w:r>
       <w:r>
         <w:rPr>
@@ -812,17 +753,57 @@
           <w:sz w:val="22"/>
           <w:szCs w:val="22"/>
         </w:rPr>
+        <w:t>emails</w:t>
+      </w:r>
+      <w:r>
+        <w:rPr>
+          <w:rFonts w:ascii="Garamond" w:eastAsia="Garamond" w:hAnsi="Garamond" w:cs="Garamond"/>
+          <w:sz w:val="22"/>
+          <w:szCs w:val="22"/>
+        </w:rPr>
         <w:t xml:space="preserve"> </w:t>
       </w:r>
       <w:r>
         <w:rPr>
           <w:rFonts w:ascii="Garamond" w:eastAsia="Garamond" w:hAnsi="Garamond" w:cs="Garamond"/>
+          <w:sz w:val="22"/>
+          <w:szCs w:val="22"/>
+        </w:rPr>
+        <w:t>via booking</w:t>
+      </w:r>
+      <w:r>
+        <w:rPr>
+          <w:rFonts w:ascii="Garamond" w:eastAsia="Garamond" w:hAnsi="Garamond" w:cs="Garamond"/>
+          <w:sz w:val="22"/>
+          <w:szCs w:val="22"/>
+        </w:rPr>
+        <w:t xml:space="preserve"> API </w:t>
+      </w:r>
+      <w:r>
+        <w:rPr>
+          <w:rFonts w:ascii="Garamond" w:eastAsia="Garamond" w:hAnsi="Garamond" w:cs="Garamond"/>
+          <w:sz w:val="22"/>
+          <w:szCs w:val="22"/>
+        </w:rPr>
+        <w:t>integration</w:t>
+      </w:r>
+      <w:r>
+        <w:rPr>
+          <w:rFonts w:ascii="Garamond" w:eastAsia="Garamond" w:hAnsi="Garamond" w:cs="Garamond"/>
+          <w:sz w:val="22"/>
+          <w:szCs w:val="22"/>
+        </w:rPr>
+        <w:t xml:space="preserve">, </w:t>
+      </w:r>
+      <w:r>
+        <w:rPr>
+          <w:rFonts w:ascii="Garamond" w:eastAsia="Garamond" w:hAnsi="Garamond" w:cs="Garamond"/>
           <w:b/>
           <w:bCs/>
           <w:sz w:val="22"/>
           <w:szCs w:val="22"/>
         </w:rPr>
-        <w:t>result</w:t>
+        <w:t>improving</w:t>
       </w:r>
       <w:r>
         <w:rPr>
@@ -832,7 +813,15 @@
           <w:sz w:val="22"/>
           <w:szCs w:val="22"/>
         </w:rPr>
-        <w:t>s</w:t>
+        <w:t xml:space="preserve"> response time </w:t>
+      </w:r>
+      <w:r>
+        <w:rPr>
+          <w:rFonts w:ascii="Garamond" w:eastAsia="Garamond" w:hAnsi="Garamond" w:cs="Garamond"/>
+          <w:sz w:val="22"/>
+          <w:szCs w:val="22"/>
+        </w:rPr>
+        <w:t>and</w:t>
       </w:r>
       <w:r>
         <w:rPr>
@@ -842,53 +831,7 @@
           <w:sz w:val="22"/>
           <w:szCs w:val="22"/>
         </w:rPr>
-        <w:t xml:space="preserve"> processing</w:t>
-      </w:r>
-      <w:r>
-        <w:rPr>
-          <w:rFonts w:ascii="Garamond" w:eastAsia="Garamond" w:hAnsi="Garamond" w:cs="Garamond"/>
-          <w:b/>
-          <w:bCs/>
-          <w:sz w:val="22"/>
-          <w:szCs w:val="22"/>
-        </w:rPr>
-        <w:t xml:space="preserve"> </w:t>
-      </w:r>
-      <w:r>
-        <w:rPr>
-          <w:rFonts w:ascii="Garamond" w:eastAsia="Garamond" w:hAnsi="Garamond" w:cs="Garamond"/>
-          <w:b/>
-          <w:bCs/>
-          <w:sz w:val="22"/>
-          <w:szCs w:val="22"/>
-        </w:rPr>
-        <w:t>system</w:t>
-      </w:r>
-      <w:r>
-        <w:rPr>
-          <w:rFonts w:ascii="Garamond" w:eastAsia="Garamond" w:hAnsi="Garamond" w:cs="Garamond"/>
-          <w:b/>
-          <w:bCs/>
-          <w:sz w:val="22"/>
-          <w:szCs w:val="22"/>
-        </w:rPr>
-        <w:t xml:space="preserve"> </w:t>
-      </w:r>
-      <w:r>
-        <w:rPr>
-          <w:rFonts w:ascii="Garamond" w:eastAsia="Garamond" w:hAnsi="Garamond" w:cs="Garamond"/>
-          <w:sz w:val="22"/>
-          <w:szCs w:val="22"/>
-        </w:rPr>
-        <w:t>for</w:t>
-      </w:r>
-      <w:r>
-        <w:rPr>
-          <w:rFonts w:ascii="Garamond" w:eastAsia="Garamond" w:hAnsi="Garamond" w:cs="Garamond"/>
-          <w:sz w:val="22"/>
-          <w:szCs w:val="22"/>
-        </w:rPr>
-        <w:t xml:space="preserve"> the City &amp; Guilds Evolve platform, improving reporting speed, accuracy, and turnaround.</w:t>
+        <w:t xml:space="preserve"> staff efficiency.</w:t>
       </w:r>
     </w:p>
     <w:p>
@@ -916,7 +859,7 @@
           <w:sz w:val="22"/>
           <w:szCs w:val="22"/>
         </w:rPr>
-        <w:t>Automated exam result</w:t>
+        <w:t xml:space="preserve">Built </w:t>
       </w:r>
       <w:r>
         <w:rPr>
@@ -926,7 +869,31 @@
           <w:sz w:val="22"/>
           <w:szCs w:val="22"/>
         </w:rPr>
-        <w:t>s</w:t>
+        <w:t>Python automation tools</w:t>
+      </w:r>
+      <w:r>
+        <w:rPr>
+          <w:rFonts w:ascii="Garamond" w:eastAsia="Garamond" w:hAnsi="Garamond" w:cs="Garamond"/>
+          <w:sz w:val="22"/>
+          <w:szCs w:val="22"/>
+        </w:rPr>
+        <w:t xml:space="preserve"> using Selenium and Pandas to </w:t>
+      </w:r>
+      <w:r>
+        <w:rPr>
+          <w:rFonts w:ascii="Garamond" w:eastAsia="Garamond" w:hAnsi="Garamond" w:cs="Garamond"/>
+          <w:sz w:val="22"/>
+          <w:szCs w:val="22"/>
+        </w:rPr>
+        <w:t>handle</w:t>
+      </w:r>
+      <w:r>
+        <w:rPr>
+          <w:rFonts w:ascii="Garamond" w:eastAsia="Garamond" w:hAnsi="Garamond" w:cs="Garamond"/>
+          <w:sz w:val="22"/>
+          <w:szCs w:val="22"/>
+        </w:rPr>
+        <w:t xml:space="preserve"> repetitive admin tasks, </w:t>
       </w:r>
       <w:r>
         <w:rPr>
@@ -936,15 +903,7 @@
           <w:sz w:val="22"/>
           <w:szCs w:val="22"/>
         </w:rPr>
-        <w:t xml:space="preserve"> emails</w:t>
-      </w:r>
-      <w:r>
-        <w:rPr>
-          <w:rFonts w:ascii="Garamond" w:eastAsia="Garamond" w:hAnsi="Garamond" w:cs="Garamond"/>
-          <w:sz w:val="22"/>
-          <w:szCs w:val="22"/>
-        </w:rPr>
-        <w:t xml:space="preserve"> by integrating Amelia API data, improving client response time and satisfaction.</w:t>
+        <w:t>eliminating 40+ hours of weekly manual work.</w:t>
       </w:r>
     </w:p>
     <w:p>
@@ -1022,7 +981,39 @@
           <w:sz w:val="22"/>
           <w:szCs w:val="22"/>
         </w:rPr>
-        <w:t xml:space="preserve">Managed enquiries, bookings, and scheduling for </w:t>
+        <w:t xml:space="preserve">Managed bookings, </w:t>
+      </w:r>
+      <w:r>
+        <w:rPr>
+          <w:rFonts w:ascii="Garamond" w:eastAsia="Garamond" w:hAnsi="Garamond" w:cs="Garamond"/>
+          <w:sz w:val="22"/>
+          <w:szCs w:val="22"/>
+        </w:rPr>
+        <w:t xml:space="preserve">enquiries, </w:t>
+      </w:r>
+      <w:r>
+        <w:rPr>
+          <w:rFonts w:ascii="Garamond" w:eastAsia="Garamond" w:hAnsi="Garamond" w:cs="Garamond"/>
+          <w:sz w:val="22"/>
+          <w:szCs w:val="22"/>
+        </w:rPr>
+        <w:t xml:space="preserve">and scheduling </w:t>
+      </w:r>
+      <w:r>
+        <w:rPr>
+          <w:rFonts w:ascii="Garamond" w:eastAsia="Garamond" w:hAnsi="Garamond" w:cs="Garamond"/>
+          <w:sz w:val="22"/>
+          <w:szCs w:val="22"/>
+        </w:rPr>
+        <w:t xml:space="preserve">systems </w:t>
+      </w:r>
+      <w:r>
+        <w:rPr>
+          <w:rFonts w:ascii="Garamond" w:eastAsia="Garamond" w:hAnsi="Garamond" w:cs="Garamond"/>
+          <w:sz w:val="22"/>
+          <w:szCs w:val="22"/>
+        </w:rPr>
+        <w:t xml:space="preserve">for </w:t>
       </w:r>
       <w:r>
         <w:rPr>
@@ -1038,7 +1029,7 @@
           <w:sz w:val="22"/>
           <w:szCs w:val="22"/>
         </w:rPr>
-        <w:t xml:space="preserve"> courses and exams, maintaining smooth service delivery.</w:t>
+        <w:t xml:space="preserve"> exams, maintaining smooth service delivery.</w:t>
       </w:r>
     </w:p>
     <w:p>
@@ -1372,11 +1363,54 @@
         <w:rPr>
           <w:rFonts w:ascii="Garamond" w:eastAsia="Garamond" w:hAnsi="Garamond" w:cs="Garamond"/>
           <w:b/>
-          <w:sz w:val="22"/>
-          <w:szCs w:val="22"/>
-        </w:rPr>
-        <w:t>Automated Facial Emotion Recognition</w:t>
-      </w:r>
+          <w:bCs/>
+          <w:sz w:val="22"/>
+          <w:szCs w:val="22"/>
+        </w:rPr>
+        <w:t>Secure File Sharing Application</w:t>
+      </w:r>
+      <w:r>
+        <w:rPr>
+          <w:rFonts w:ascii="Garamond" w:eastAsia="Garamond" w:hAnsi="Garamond" w:cs="Garamond"/>
+          <w:b/>
+          <w:sz w:val="22"/>
+          <w:szCs w:val="22"/>
+        </w:rPr>
+        <w:t xml:space="preserve"> – </w:t>
+      </w:r>
+      <w:hyperlink r:id="rId10" w:tgtFrame="_new" w:history="1">
+        <w:r>
+          <w:rPr>
+            <w:rStyle w:val="Hyperlink"/>
+            <w:rFonts w:ascii="Garamond" w:eastAsia="Garamond" w:hAnsi="Garamond" w:cs="Garamond"/>
+            <w:b/>
+            <w:sz w:val="22"/>
+            <w:szCs w:val="22"/>
+          </w:rPr>
+          <w:t>GitHub</w:t>
+        </w:r>
+      </w:hyperlink>
+      <w:r>
+        <w:rPr>
+          <w:rFonts w:ascii="Garamond" w:eastAsia="Garamond" w:hAnsi="Garamond" w:cs="Garamond"/>
+          <w:b/>
+          <w:sz w:val="22"/>
+          <w:szCs w:val="22"/>
+        </w:rPr>
+        <w:t xml:space="preserve"> | </w:t>
+      </w:r>
+      <w:hyperlink r:id="rId11" w:history="1">
+        <w:r>
+          <w:rPr>
+            <w:rStyle w:val="Hyperlink"/>
+            <w:rFonts w:ascii="Garamond" w:eastAsia="Garamond" w:hAnsi="Garamond" w:cs="Garamond"/>
+            <w:b/>
+            <w:sz w:val="22"/>
+            <w:szCs w:val="22"/>
+          </w:rPr>
+          <w:t>Live</w:t>
+        </w:r>
+      </w:hyperlink>
       <w:r>
         <w:rPr>
           <w:rFonts w:ascii="Garamond" w:eastAsia="Garamond" w:hAnsi="Garamond" w:cs="Garamond"/>
@@ -1409,56 +1443,52 @@
           <w:sz w:val="22"/>
           <w:szCs w:val="22"/>
         </w:rPr>
-        <w:t xml:space="preserve">Implemented facial emotion recognition using </w:t>
+        <w:t xml:space="preserve">Built a full-stack secure file sharing platform using </w:t>
+      </w:r>
+      <w:r>
+        <w:rPr>
+          <w:rFonts w:ascii="Garamond" w:eastAsia="Garamond" w:hAnsi="Garamond" w:cs="Garamond"/>
+          <w:b/>
+          <w:bCs/>
+          <w:sz w:val="22"/>
+          <w:szCs w:val="22"/>
+        </w:rPr>
+        <w:t xml:space="preserve">Gatsby (React), </w:t>
       </w:r>
       <w:proofErr w:type="spellStart"/>
       <w:r>
         <w:rPr>
           <w:rFonts w:ascii="Garamond" w:eastAsia="Garamond" w:hAnsi="Garamond" w:cs="Garamond"/>
           <w:b/>
-          <w:sz w:val="22"/>
-          <w:szCs w:val="22"/>
-        </w:rPr>
-        <w:t>GoogLeNet</w:t>
+          <w:bCs/>
+          <w:sz w:val="22"/>
+          <w:szCs w:val="22"/>
+        </w:rPr>
+        <w:t>FastAPI</w:t>
       </w:r>
       <w:proofErr w:type="spellEnd"/>
       <w:r>
         <w:rPr>
           <w:rFonts w:ascii="Garamond" w:eastAsia="Garamond" w:hAnsi="Garamond" w:cs="Garamond"/>
           <w:b/>
-          <w:sz w:val="22"/>
-          <w:szCs w:val="22"/>
-        </w:rPr>
-        <w:t xml:space="preserve"> CNN</w:t>
-      </w:r>
-      <w:r>
-        <w:rPr>
-          <w:rFonts w:ascii="Garamond" w:eastAsia="Garamond" w:hAnsi="Garamond" w:cs="Garamond"/>
-          <w:sz w:val="22"/>
-          <w:szCs w:val="22"/>
-        </w:rPr>
-        <w:t xml:space="preserve">, achieving </w:t>
-      </w:r>
-      <w:r>
-        <w:rPr>
-          <w:rFonts w:ascii="Garamond" w:eastAsia="Garamond" w:hAnsi="Garamond" w:cs="Garamond"/>
-          <w:b/>
-          <w:sz w:val="22"/>
-          <w:szCs w:val="22"/>
-        </w:rPr>
-        <w:t>high accuracy</w:t>
-      </w:r>
-      <w:r>
-        <w:rPr>
-          <w:rFonts w:ascii="Garamond" w:eastAsia="Garamond" w:hAnsi="Garamond" w:cs="Garamond"/>
-          <w:sz w:val="22"/>
-          <w:szCs w:val="22"/>
-        </w:rPr>
-        <w:t xml:space="preserve"> on a deployment dataset and improving the model’s capabilities.</w:t>
-      </w:r>
-    </w:p>
-    <w:p>
-      <w:pPr>
+          <w:bCs/>
+          <w:sz w:val="22"/>
+          <w:szCs w:val="22"/>
+        </w:rPr>
+        <w:t>, and AWS</w:t>
+      </w:r>
+      <w:r>
+        <w:rPr>
+          <w:rFonts w:ascii="Garamond" w:eastAsia="Garamond" w:hAnsi="Garamond" w:cs="Garamond"/>
+          <w:sz w:val="22"/>
+          <w:szCs w:val="22"/>
+        </w:rPr>
+        <w:t>, with temporary links, download limits, and automatic cleanup.</w:t>
+      </w:r>
+    </w:p>
+    <w:p>
+      <w:pPr>
+        <w:pStyle w:val="ListParagraph"/>
         <w:numPr>
           <w:ilvl w:val="0"/>
           <w:numId w:val="1"/>
@@ -1480,66 +1510,25 @@
           <w:sz w:val="22"/>
           <w:szCs w:val="22"/>
         </w:rPr>
-        <w:t xml:space="preserve">Prepared and pre-processed </w:t>
-      </w:r>
-      <w:r>
-        <w:rPr>
-          <w:rFonts w:ascii="Garamond" w:eastAsia="Garamond" w:hAnsi="Garamond" w:cs="Garamond"/>
-          <w:sz w:val="22"/>
-          <w:szCs w:val="22"/>
-        </w:rPr>
-        <w:t>a FER</w:t>
-      </w:r>
-      <w:r>
-        <w:rPr>
-          <w:rFonts w:ascii="Garamond" w:eastAsia="Garamond" w:hAnsi="Garamond" w:cs="Garamond"/>
-          <w:sz w:val="22"/>
-          <w:szCs w:val="22"/>
-        </w:rPr>
-        <w:t xml:space="preserve"> dataset, including </w:t>
-      </w:r>
-      <w:r>
-        <w:rPr>
-          <w:rFonts w:ascii="Garamond" w:eastAsia="Garamond" w:hAnsi="Garamond" w:cs="Garamond"/>
-          <w:b/>
-          <w:sz w:val="22"/>
-          <w:szCs w:val="22"/>
-        </w:rPr>
-        <w:t>face detection, face alignment, data augmentation, image duplicates removal</w:t>
-      </w:r>
-      <w:r>
-        <w:rPr>
-          <w:rFonts w:ascii="Garamond" w:eastAsia="Garamond" w:hAnsi="Garamond" w:cs="Garamond"/>
-          <w:sz w:val="22"/>
-          <w:szCs w:val="22"/>
-        </w:rPr>
-        <w:t>, and trained a second model</w:t>
-      </w:r>
-      <w:r>
-        <w:rPr>
-          <w:rFonts w:ascii="Garamond" w:eastAsia="Garamond" w:hAnsi="Garamond" w:cs="Garamond"/>
-          <w:b/>
-          <w:sz w:val="22"/>
-          <w:szCs w:val="22"/>
-        </w:rPr>
-        <w:t xml:space="preserve"> </w:t>
-      </w:r>
-      <w:r>
-        <w:rPr>
-          <w:rFonts w:ascii="Garamond" w:eastAsia="Garamond" w:hAnsi="Garamond" w:cs="Garamond"/>
-          <w:sz w:val="22"/>
-          <w:szCs w:val="22"/>
-        </w:rPr>
-        <w:t xml:space="preserve">for </w:t>
-      </w:r>
-      <w:r>
-        <w:rPr>
-          <w:rFonts w:ascii="Garamond" w:eastAsia="Garamond" w:hAnsi="Garamond" w:cs="Garamond"/>
-          <w:b/>
-          <w:sz w:val="22"/>
-          <w:szCs w:val="22"/>
-        </w:rPr>
-        <w:t>recognising emotions in blurred images.</w:t>
+        <w:t xml:space="preserve">Deployed infrastructure with </w:t>
+      </w:r>
+      <w:r>
+        <w:rPr>
+          <w:rFonts w:ascii="Garamond" w:eastAsia="Garamond" w:hAnsi="Garamond" w:cs="Garamond"/>
+          <w:b/>
+          <w:bCs/>
+          <w:sz w:val="22"/>
+          <w:szCs w:val="22"/>
+        </w:rPr>
+        <w:t>Terraform</w:t>
+      </w:r>
+      <w:r>
+        <w:rPr>
+          <w:rFonts w:ascii="Garamond" w:eastAsia="Garamond" w:hAnsi="Garamond" w:cs="Garamond"/>
+          <w:sz w:val="22"/>
+          <w:szCs w:val="22"/>
+        </w:rPr>
+        <w:t>, implementing scalable cloud hosting and reducing manual setup and maintenance tasks.</w:t>
       </w:r>
     </w:p>
     <w:p>
@@ -1575,11 +1564,33 @@
         <w:rPr>
           <w:rFonts w:ascii="Garamond" w:eastAsia="Garamond" w:hAnsi="Garamond" w:cs="Garamond"/>
           <w:b/>
-          <w:sz w:val="22"/>
-          <w:szCs w:val="22"/>
-        </w:rPr>
-        <w:t>Ethereum Blockchain Data Analysis</w:t>
-      </w:r>
+          <w:bCs/>
+          <w:sz w:val="22"/>
+          <w:szCs w:val="22"/>
+        </w:rPr>
+        <w:t>E-Volve Results Automation</w:t>
+      </w:r>
+      <w:r>
+        <w:rPr>
+          <w:rFonts w:ascii="Garamond" w:eastAsia="Garamond" w:hAnsi="Garamond" w:cs="Garamond"/>
+          <w:b/>
+          <w:sz w:val="22"/>
+          <w:szCs w:val="22"/>
+        </w:rPr>
+        <w:t xml:space="preserve"> – </w:t>
+      </w:r>
+      <w:hyperlink r:id="rId12" w:tgtFrame="_new" w:history="1">
+        <w:r>
+          <w:rPr>
+            <w:rStyle w:val="Hyperlink"/>
+            <w:rFonts w:ascii="Garamond" w:eastAsia="Garamond" w:hAnsi="Garamond" w:cs="Garamond"/>
+            <w:b/>
+            <w:sz w:val="22"/>
+            <w:szCs w:val="22"/>
+          </w:rPr>
+          <w:t>GitHub</w:t>
+        </w:r>
+      </w:hyperlink>
     </w:p>
     <w:p>
       <w:pPr>
@@ -1604,70 +1615,43 @@
           <w:sz w:val="22"/>
           <w:szCs w:val="22"/>
         </w:rPr>
-        <w:t xml:space="preserve">Performed analysis on the raw </w:t>
-      </w:r>
-      <w:proofErr w:type="gramStart"/>
-      <w:r>
-        <w:rPr>
-          <w:rFonts w:ascii="Garamond" w:eastAsia="Garamond" w:hAnsi="Garamond" w:cs="Garamond"/>
-          <w:sz w:val="22"/>
-          <w:szCs w:val="22"/>
-        </w:rPr>
-        <w:t>high volume</w:t>
-      </w:r>
-      <w:proofErr w:type="gramEnd"/>
-      <w:r>
-        <w:rPr>
-          <w:rFonts w:ascii="Garamond" w:eastAsia="Garamond" w:hAnsi="Garamond" w:cs="Garamond"/>
-          <w:sz w:val="22"/>
-          <w:szCs w:val="22"/>
-        </w:rPr>
-        <w:t xml:space="preserve"> data of Ethereum blockchain by implementing a set of </w:t>
-      </w:r>
-      <w:r>
-        <w:rPr>
-          <w:rFonts w:ascii="Garamond" w:eastAsia="Garamond" w:hAnsi="Garamond" w:cs="Garamond"/>
-          <w:b/>
-          <w:sz w:val="22"/>
-          <w:szCs w:val="22"/>
-        </w:rPr>
-        <w:t xml:space="preserve">Hadoop </w:t>
-      </w:r>
-      <w:r>
-        <w:rPr>
-          <w:rFonts w:ascii="Garamond" w:eastAsia="Garamond" w:hAnsi="Garamond" w:cs="Garamond"/>
-          <w:sz w:val="22"/>
-          <w:szCs w:val="22"/>
-        </w:rPr>
-        <w:t xml:space="preserve">and </w:t>
+        <w:t xml:space="preserve">Developed a </w:t>
+      </w:r>
+      <w:r>
+        <w:rPr>
+          <w:rFonts w:ascii="Garamond" w:eastAsia="Garamond" w:hAnsi="Garamond" w:cs="Garamond"/>
+          <w:b/>
+          <w:bCs/>
+          <w:sz w:val="22"/>
+          <w:szCs w:val="22"/>
+        </w:rPr>
+        <w:t>Python automation tool</w:t>
+      </w:r>
+      <w:r>
+        <w:rPr>
+          <w:rFonts w:ascii="Garamond" w:eastAsia="Garamond" w:hAnsi="Garamond" w:cs="Garamond"/>
+          <w:sz w:val="22"/>
+          <w:szCs w:val="22"/>
+        </w:rPr>
+        <w:t xml:space="preserve"> (Selenium, Pandas, </w:t>
       </w:r>
       <w:proofErr w:type="spellStart"/>
       <w:r>
         <w:rPr>
           <w:rFonts w:ascii="Garamond" w:eastAsia="Garamond" w:hAnsi="Garamond" w:cs="Garamond"/>
-          <w:b/>
-          <w:sz w:val="22"/>
-          <w:szCs w:val="22"/>
-        </w:rPr>
-        <w:t>PySpark</w:t>
+          <w:sz w:val="22"/>
+          <w:szCs w:val="22"/>
+        </w:rPr>
+        <w:t>OpenPyXL</w:t>
       </w:r>
       <w:proofErr w:type="spellEnd"/>
       <w:r>
         <w:rPr>
           <w:rFonts w:ascii="Garamond" w:eastAsia="Garamond" w:hAnsi="Garamond" w:cs="Garamond"/>
-          <w:b/>
-          <w:sz w:val="22"/>
-          <w:szCs w:val="22"/>
-        </w:rPr>
-        <w:t xml:space="preserve"> </w:t>
-      </w:r>
-      <w:r>
-        <w:rPr>
-          <w:rFonts w:ascii="Garamond" w:eastAsia="Garamond" w:hAnsi="Garamond" w:cs="Garamond"/>
-          <w:sz w:val="22"/>
-          <w:szCs w:val="22"/>
-        </w:rPr>
-        <w:t>Map/Reduce operations such as aggregation, moving window technique.</w:t>
+          <w:sz w:val="22"/>
+          <w:szCs w:val="22"/>
+        </w:rPr>
+        <w:t>, cryptography) to securely download exam results and PDFs, reducing manual processing and errors.</w:t>
       </w:r>
     </w:p>
     <w:p>
@@ -1693,41 +1677,25 @@
           <w:sz w:val="22"/>
           <w:szCs w:val="22"/>
         </w:rPr>
-        <w:t xml:space="preserve">Implemented data visualisation using </w:t>
-      </w:r>
-      <w:r>
-        <w:rPr>
-          <w:rFonts w:ascii="Garamond" w:eastAsia="Garamond" w:hAnsi="Garamond" w:cs="Garamond"/>
-          <w:b/>
-          <w:sz w:val="22"/>
-          <w:szCs w:val="22"/>
-        </w:rPr>
-        <w:t xml:space="preserve">Matplotlib </w:t>
-      </w:r>
-      <w:r>
-        <w:rPr>
-          <w:rFonts w:ascii="Garamond" w:eastAsia="Garamond" w:hAnsi="Garamond" w:cs="Garamond"/>
-          <w:sz w:val="22"/>
-          <w:szCs w:val="22"/>
-        </w:rPr>
-        <w:t xml:space="preserve">and </w:t>
-      </w:r>
-      <w:r>
-        <w:rPr>
-          <w:rFonts w:ascii="Garamond" w:eastAsia="Garamond" w:hAnsi="Garamond" w:cs="Garamond"/>
-          <w:b/>
-          <w:sz w:val="22"/>
-          <w:szCs w:val="22"/>
-        </w:rPr>
-        <w:t xml:space="preserve">Seaborn </w:t>
-      </w:r>
-      <w:r>
-        <w:rPr>
-          <w:rFonts w:ascii="Garamond" w:eastAsia="Garamond" w:hAnsi="Garamond" w:cs="Garamond"/>
-          <w:sz w:val="22"/>
-          <w:szCs w:val="22"/>
-        </w:rPr>
-        <w:t>to present key insights and trends.</w:t>
+        <w:t xml:space="preserve">Automated exam results emails via </w:t>
+      </w:r>
+      <w:r>
+        <w:rPr>
+          <w:rFonts w:ascii="Garamond" w:eastAsia="Garamond" w:hAnsi="Garamond" w:cs="Garamond"/>
+          <w:b/>
+          <w:bCs/>
+          <w:sz w:val="22"/>
+          <w:szCs w:val="22"/>
+        </w:rPr>
+        <w:t>Amelia API</w:t>
+      </w:r>
+      <w:r>
+        <w:rPr>
+          <w:rFonts w:ascii="Garamond" w:eastAsia="Garamond" w:hAnsi="Garamond" w:cs="Garamond"/>
+          <w:sz w:val="22"/>
+          <w:szCs w:val="22"/>
+        </w:rPr>
+        <w:t>, eliminating hours of weekly manual work and improving turnaround for staff and candidates.</w:t>
       </w:r>
     </w:p>
     <w:p>
@@ -1983,7 +1951,7 @@
       </w:r>
     </w:p>
     <w:sectPr>
-      <w:footerReference w:type="default" r:id="rId10"/>
+      <w:footerReference w:type="default" r:id="rId13"/>
       <w:pgSz w:w="12240" w:h="15840"/>
       <w:pgMar w:top="765" w:right="879" w:bottom="805" w:left="879" w:header="566" w:footer="566" w:gutter="0"/>
       <w:pgNumType w:start="1"/>
@@ -3111,7 +3079,6 @@
   <w:style w:type="character" w:default="1" w:styleId="DefaultParagraphFont">
     <w:name w:val="Default Paragraph Font"/>
     <w:uiPriority w:val="1"/>
-    <w:semiHidden/>
     <w:unhideWhenUsed/>
   </w:style>
   <w:style w:type="table" w:default="1" w:styleId="TableNormal">
@@ -3257,6 +3224,18 @@
     <w:link w:val="Footer"/>
     <w:uiPriority w:val="99"/>
     <w:rsid w:val="009F76D7"/>
+  </w:style>
+  <w:style w:type="character" w:styleId="FollowedHyperlink">
+    <w:name w:val="FollowedHyperlink"/>
+    <w:basedOn w:val="DefaultParagraphFont"/>
+    <w:uiPriority w:val="99"/>
+    <w:semiHidden/>
+    <w:unhideWhenUsed/>
+    <w:rsid w:val="00D61077"/>
+    <w:rPr>
+      <w:color w:val="800080" w:themeColor="followedHyperlink"/>
+      <w:u w:val="single"/>
+    </w:rPr>
   </w:style>
 </w:styles>
 </file>

</xml_diff>